<commit_message>
Siva Stuti Tamil Final - 16/08/2022
</commit_message>
<xml_diff>
--- a/Shiva-Stuti/Siva Stuti Tamil Corrections.docx
+++ b/Shiva-Stuti/Siva Stuti Tamil Corrections.docx
@@ -93,25 +93,7 @@
           <w:sz w:val="24"/>
           <w:lang w:bidi="ar-SA"/>
         </w:rPr>
-        <w:t>(</w:t>
-      </w:r>
-      <w:proofErr w:type="gramStart"/>
-      <w:r>
-        <w:rPr>
-          <w:rFonts w:ascii="Arial" w:hAnsi="Arial" w:cs="Mangal"/>
-          <w:sz w:val="24"/>
-          <w:lang w:bidi="ar-SA"/>
-        </w:rPr>
-        <w:t>ignore</w:t>
-      </w:r>
-      <w:proofErr w:type="gramEnd"/>
-      <w:r>
-        <w:rPr>
-          <w:rFonts w:ascii="Arial" w:hAnsi="Arial" w:cs="Mangal"/>
-          <w:sz w:val="24"/>
-          <w:lang w:bidi="ar-SA"/>
-        </w:rPr>
-        <w:t xml:space="preserve"> those which are already incorporated in your book’s version and date)</w:t>
+        <w:t>(ignore those which are already incorporated in your book’s version and date)</w:t>
       </w:r>
     </w:p>
     <w:tbl>
@@ -2241,8 +2223,6 @@
               <w:ind w:right="0"/>
               <w:rPr>
                 <w:rFonts w:ascii="BRH Malayalam Extra" w:hAnsi="BRH Malayalam Extra" w:cs="BRH Malayalam Extra"/>
-                <w:b w:val="0"/>
-                <w:bCs w:val="0"/>
                 <w:sz w:val="36"/>
                 <w:szCs w:val="36"/>
                 <w:lang w:bidi="ar-SA"/>
@@ -2378,6 +2358,16 @@
             <w:r>
               <w:t>|</w:t>
             </w:r>
+          </w:p>
+          <w:p>
+            <w:pPr>
+              <w:rPr>
+                <w:rFonts w:ascii="BRH Malayalam Extra" w:hAnsi="BRH Malayalam Extra" w:cs="BRH Malayalam Extra"/>
+                <w:sz w:val="36"/>
+                <w:szCs w:val="36"/>
+                <w:lang w:bidi="ar-SA"/>
+              </w:rPr>
+            </w:pPr>
           </w:p>
         </w:tc>
       </w:tr>
@@ -4297,7 +4287,6 @@
                 <w:lang w:bidi="ar-SA"/>
               </w:rPr>
             </w:pPr>
-            <w:proofErr w:type="gramStart"/>
             <w:r>
               <w:rPr>
                 <w:rFonts w:ascii="Arial" w:hAnsi="Arial" w:cs="Arial"/>
@@ -4320,7 +4309,6 @@
               <w:t>rudram</w:t>
             </w:r>
             <w:proofErr w:type="spellEnd"/>
-            <w:proofErr w:type="gramEnd"/>
           </w:p>
           <w:p>
             <w:pPr>
@@ -4694,7 +4682,6 @@
                 <w:lang w:bidi="ar-SA"/>
               </w:rPr>
             </w:pPr>
-            <w:proofErr w:type="gramStart"/>
             <w:r>
               <w:rPr>
                 <w:rFonts w:ascii="Arial" w:hAnsi="Arial" w:cs="Arial"/>
@@ -4717,7 +4704,6 @@
               <w:t>rudra</w:t>
             </w:r>
             <w:proofErr w:type="spellEnd"/>
-            <w:proofErr w:type="gramEnd"/>
             <w:r>
               <w:rPr>
                 <w:rFonts w:ascii="Arial" w:hAnsi="Arial" w:cs="Arial"/>
@@ -4936,7 +4922,6 @@
                 <w:lang w:bidi="ar-SA"/>
               </w:rPr>
             </w:pPr>
-            <w:proofErr w:type="gramStart"/>
             <w:r>
               <w:rPr>
                 <w:rFonts w:ascii="Arial" w:hAnsi="Arial" w:cs="Arial"/>
@@ -4966,18 +4951,7 @@
                 <w:szCs w:val="28"/>
                 <w:lang w:bidi="ar-SA"/>
               </w:rPr>
-              <w:t>udra</w:t>
-            </w:r>
-            <w:proofErr w:type="gramEnd"/>
-            <w:r>
-              <w:rPr>
-                <w:rFonts w:ascii="Arial" w:hAnsi="Arial" w:cs="Arial"/>
-                <w:bCs w:val="0"/>
-                <w:sz w:val="28"/>
-                <w:szCs w:val="28"/>
-                <w:lang w:bidi="ar-SA"/>
-              </w:rPr>
-              <w:t xml:space="preserve"> Kramam</w:t>
+              <w:t>udra Kramam</w:t>
             </w:r>
           </w:p>
           <w:p>
@@ -5843,7 +5817,7 @@
     </w:p>
     <w:p>
       <w:pPr>
-        <w:jc w:val="center"/>
+        <w:ind w:right="0"/>
         <w:rPr>
           <w:rFonts w:ascii="Arial" w:hAnsi="Arial" w:cs="Arial"/>
           <w:sz w:val="32"/>
@@ -5851,17 +5825,15 @@
           <w:u w:val="single"/>
         </w:rPr>
       </w:pPr>
-    </w:p>
-    <w:p>
-      <w:pPr>
-        <w:jc w:val="center"/>
+      <w:r>
         <w:rPr>
           <w:rFonts w:ascii="Arial" w:hAnsi="Arial" w:cs="Arial"/>
           <w:sz w:val="32"/>
           <w:szCs w:val="32"/>
           <w:u w:val="single"/>
         </w:rPr>
-      </w:pPr>
+        <w:br w:type="page"/>
+      </w:r>
     </w:p>
     <w:p>
       <w:pPr>
@@ -5880,6 +5852,7 @@
           <w:szCs w:val="32"/>
           <w:u w:val="single"/>
         </w:rPr>
+        <w:lastRenderedPageBreak/>
         <w:t xml:space="preserve">Shiva Stuti Tamil Book Corrections – Observed till </w:t>
       </w:r>
       <w:r>
@@ -5907,25 +5880,7 @@
           <w:sz w:val="28"/>
           <w:szCs w:val="28"/>
         </w:rPr>
-        <w:t>(</w:t>
-      </w:r>
-      <w:proofErr w:type="gramStart"/>
-      <w:r>
-        <w:rPr>
-          <w:rFonts w:ascii="Arial" w:hAnsi="Arial" w:cs="Arial"/>
-          <w:sz w:val="28"/>
-          <w:szCs w:val="28"/>
-        </w:rPr>
-        <w:t>ignore</w:t>
-      </w:r>
-      <w:proofErr w:type="gramEnd"/>
-      <w:r>
-        <w:rPr>
-          <w:rFonts w:ascii="Arial" w:hAnsi="Arial" w:cs="Arial"/>
-          <w:sz w:val="28"/>
-          <w:szCs w:val="28"/>
-        </w:rPr>
-        <w:t xml:space="preserve"> those which are already incorporated in your book’s version and date)</w:t>
+        <w:t>(ignore those which are already incorporated in your book’s version and date)</w:t>
       </w:r>
     </w:p>
     <w:tbl>
@@ -6095,25 +6050,7 @@
                 <w:sz w:val="32"/>
                 <w:szCs w:val="28"/>
               </w:rPr>
-              <w:t xml:space="preserve">Para </w:t>
-            </w:r>
-            <w:proofErr w:type="gramStart"/>
-            <w:r>
-              <w:rPr>
-                <w:rFonts w:ascii="Arial" w:hAnsi="Arial" w:cs="Arial"/>
-                <w:sz w:val="32"/>
-                <w:szCs w:val="28"/>
-              </w:rPr>
-              <w:t>5 line</w:t>
-            </w:r>
-            <w:proofErr w:type="gramEnd"/>
-            <w:r>
-              <w:rPr>
-                <w:rFonts w:ascii="Arial" w:hAnsi="Arial" w:cs="Arial"/>
-                <w:sz w:val="32"/>
-                <w:szCs w:val="28"/>
-              </w:rPr>
-              <w:t xml:space="preserve"> 2</w:t>
+              <w:t>Para 5 line 2</w:t>
             </w:r>
           </w:p>
         </w:tc>
@@ -6274,23 +6211,9 @@
             <w:bookmarkStart w:id="0" w:name="_Toc4351439"/>
             <w:r>
               <w:rPr>
-                <w:rFonts w:ascii="Nirmala UI" w:hAnsi="Nirmala UI" w:cs="Nirmala UI" w:hint="cs"/>
-                <w:cs/>
-              </w:rPr>
-              <w:t>ஆசமனம்</w:t>
-            </w:r>
-            <w:r>
-              <w:rPr>
-                <w:cs/>
-              </w:rPr>
-              <w:t xml:space="preserve"> </w:t>
-            </w:r>
-            <w:r>
-              <w:rPr>
-                <w:rFonts w:ascii="Nirmala UI" w:hAnsi="Nirmala UI" w:cs="Nirmala UI" w:hint="cs"/>
-                <w:cs/>
-              </w:rPr>
-              <w:t>ஸங்கல்பம்</w:t>
+                <w:cs/>
+              </w:rPr>
+              <w:t>ஆசமனம் ஸங்கல்பம்</w:t>
             </w:r>
             <w:bookmarkEnd w:id="0"/>
           </w:p>
@@ -6335,25 +6258,7 @@
                 <w:sz w:val="32"/>
                 <w:szCs w:val="28"/>
               </w:rPr>
-              <w:t>(</w:t>
-            </w:r>
-            <w:proofErr w:type="gramStart"/>
-            <w:r>
-              <w:rPr>
-                <w:rFonts w:ascii="Arial" w:hAnsi="Arial" w:cs="Arial"/>
-                <w:sz w:val="32"/>
-                <w:szCs w:val="28"/>
-              </w:rPr>
-              <w:t>page</w:t>
-            </w:r>
-            <w:proofErr w:type="gramEnd"/>
-            <w:r>
-              <w:rPr>
-                <w:rFonts w:ascii="Arial" w:hAnsi="Arial" w:cs="Arial"/>
-                <w:sz w:val="32"/>
-                <w:szCs w:val="28"/>
-              </w:rPr>
-              <w:t xml:space="preserve"> No. 31, 34, 160, 365, 378 &amp; 390)</w:t>
+              <w:t>(page No. 31, 34, 160, 365, 378 &amp; 390)</w:t>
             </w:r>
           </w:p>
         </w:tc>
@@ -7074,7 +6979,6 @@
                 <w:sz w:val="32"/>
                 <w:szCs w:val="28"/>
               </w:rPr>
-              <w:lastRenderedPageBreak/>
               <w:t>12.3 (</w:t>
             </w:r>
             <w:proofErr w:type="spellStart"/>
@@ -8023,6 +7927,7 @@
                 <w:sz w:val="32"/>
                 <w:szCs w:val="28"/>
               </w:rPr>
+              <w:lastRenderedPageBreak/>
               <w:t>Item No - 14.3.3</w:t>
             </w:r>
           </w:p>
@@ -9960,7 +9865,6 @@
                 <w:sz w:val="32"/>
                 <w:szCs w:val="28"/>
               </w:rPr>
-              <w:lastRenderedPageBreak/>
               <w:t>Rudra Kramam</w:t>
             </w:r>
           </w:p>
@@ -10801,6 +10705,7 @@
                 <w:sz w:val="32"/>
                 <w:szCs w:val="28"/>
               </w:rPr>
+              <w:lastRenderedPageBreak/>
               <w:t>Rudra Kramam</w:t>
             </w:r>
           </w:p>
@@ -12249,21 +12154,7 @@
         <w:rPr>
           <w:rFonts w:ascii="Arial" w:hAnsi="Arial" w:cs="Arial"/>
         </w:rPr>
-        <w:t>(</w:t>
-      </w:r>
-      <w:proofErr w:type="gramStart"/>
-      <w:r>
-        <w:rPr>
-          <w:rFonts w:ascii="Arial" w:hAnsi="Arial" w:cs="Arial"/>
-        </w:rPr>
-        <w:t>ignore</w:t>
-      </w:r>
-      <w:proofErr w:type="gramEnd"/>
-      <w:r>
-        <w:rPr>
-          <w:rFonts w:ascii="Arial" w:hAnsi="Arial" w:cs="Arial"/>
-        </w:rPr>
-        <w:t xml:space="preserve"> those which are already incorporated in your book’s version and date)</w:t>
+        <w:t>(ignore those which are already incorporated in your book’s version and date)</w:t>
       </w:r>
     </w:p>
     <w:p>
@@ -13777,23 +13668,13 @@
                 <w:szCs w:val="28"/>
               </w:rPr>
             </w:pPr>
-            <w:proofErr w:type="gramStart"/>
-            <w:r>
-              <w:rPr>
-                <w:rFonts w:ascii="Arial" w:hAnsi="Arial" w:cs="Arial"/>
-                <w:sz w:val="28"/>
-                <w:szCs w:val="28"/>
-              </w:rPr>
-              <w:t>3.7.5 .</w:t>
-            </w:r>
-            <w:proofErr w:type="gramEnd"/>
-            <w:r>
-              <w:rPr>
-                <w:rFonts w:ascii="Arial" w:hAnsi="Arial" w:cs="Arial"/>
-                <w:sz w:val="28"/>
-                <w:szCs w:val="28"/>
-              </w:rPr>
-              <w:t xml:space="preserve"> </w:t>
+            <w:r>
+              <w:rPr>
+                <w:rFonts w:ascii="Arial" w:hAnsi="Arial" w:cs="Arial"/>
+                <w:sz w:val="28"/>
+                <w:szCs w:val="28"/>
+              </w:rPr>
+              <w:t xml:space="preserve">3.7.5 . </w:t>
             </w:r>
           </w:p>
           <w:p>
@@ -14482,7 +14363,6 @@
               </w:rPr>
               <w:t>…</w:t>
             </w:r>
-            <w:proofErr w:type="gramStart"/>
             <w:r>
               <w:rPr>
                 <w:cs/>
@@ -14501,7 +14381,6 @@
               </w:rPr>
               <w:t xml:space="preserve"> Æ</w:t>
             </w:r>
-            <w:proofErr w:type="gramEnd"/>
             <w:r>
               <w:rPr>
                 <w:cs/>
@@ -14600,15 +14479,7 @@
               <w:pStyle w:val="NoSpacing"/>
             </w:pPr>
             <w:r>
-              <w:t>(</w:t>
-            </w:r>
-            <w:proofErr w:type="gramStart"/>
-            <w:r>
-              <w:t>two</w:t>
-            </w:r>
-            <w:proofErr w:type="gramEnd"/>
-            <w:r>
-              <w:t xml:space="preserve"> versions are in vogue)</w:t>
+              <w:t>(two versions are in vogue)</w:t>
             </w:r>
           </w:p>
         </w:tc>
@@ -15142,23 +15013,13 @@
                 <w:szCs w:val="28"/>
               </w:rPr>
             </w:pPr>
-            <w:proofErr w:type="gramStart"/>
-            <w:r>
-              <w:rPr>
-                <w:rFonts w:ascii="Arial" w:hAnsi="Arial" w:cs="Arial"/>
-                <w:sz w:val="28"/>
-                <w:szCs w:val="28"/>
-              </w:rPr>
-              <w:t>9.6 ,</w:t>
-            </w:r>
-            <w:proofErr w:type="gramEnd"/>
-            <w:r>
-              <w:rPr>
-                <w:rFonts w:ascii="Arial" w:hAnsi="Arial" w:cs="Arial"/>
-                <w:sz w:val="28"/>
-                <w:szCs w:val="28"/>
-              </w:rPr>
-              <w:t xml:space="preserve"> </w:t>
+            <w:r>
+              <w:rPr>
+                <w:rFonts w:ascii="Arial" w:hAnsi="Arial" w:cs="Arial"/>
+                <w:sz w:val="28"/>
+                <w:szCs w:val="28"/>
+              </w:rPr>
+              <w:t xml:space="preserve">9.6 , </w:t>
             </w:r>
           </w:p>
           <w:p>
@@ -15756,25 +15617,7 @@
                 <w:szCs w:val="28"/>
                 <w:highlight w:val="yellow"/>
               </w:rPr>
-              <w:t>(</w:t>
-            </w:r>
-            <w:proofErr w:type="gramStart"/>
-            <w:r>
-              <w:rPr>
-                <w:sz w:val="28"/>
-                <w:szCs w:val="28"/>
-                <w:highlight w:val="yellow"/>
-              </w:rPr>
-              <w:t>correct</w:t>
-            </w:r>
-            <w:proofErr w:type="gramEnd"/>
-            <w:r>
-              <w:rPr>
-                <w:sz w:val="28"/>
-                <w:szCs w:val="28"/>
-                <w:highlight w:val="yellow"/>
-              </w:rPr>
-              <w:t xml:space="preserve"> in </w:t>
+              <w:t xml:space="preserve">(correct in </w:t>
             </w:r>
             <w:r>
               <w:rPr>
@@ -16564,6 +16407,7 @@
                 <w:sz w:val="28"/>
                 <w:szCs w:val="28"/>
               </w:rPr>
+              <w:lastRenderedPageBreak/>
               <w:t xml:space="preserve">1st </w:t>
             </w:r>
             <w:proofErr w:type="spellStart"/>
@@ -16600,6 +16444,7 @@
               <w:rPr>
                 <w:cs/>
               </w:rPr>
+              <w:lastRenderedPageBreak/>
               <w:t>ஶி</w:t>
             </w:r>
             <w:r>
@@ -16770,7 +16615,6 @@
                 <w:sz w:val="28"/>
                 <w:szCs w:val="28"/>
               </w:rPr>
-              <w:lastRenderedPageBreak/>
               <w:t>18 Rudra Homam Line 141</w:t>
             </w:r>
           </w:p>
@@ -17094,23 +16938,13 @@
                 <w:szCs w:val="28"/>
               </w:rPr>
             </w:pPr>
-            <w:proofErr w:type="gramStart"/>
-            <w:r>
-              <w:rPr>
-                <w:rFonts w:ascii="Arial" w:hAnsi="Arial" w:cs="Arial"/>
-                <w:sz w:val="28"/>
-                <w:szCs w:val="28"/>
-              </w:rPr>
-              <w:t>19.1.2 .</w:t>
-            </w:r>
-            <w:proofErr w:type="gramEnd"/>
-            <w:r>
-              <w:rPr>
-                <w:rFonts w:ascii="Arial" w:hAnsi="Arial" w:cs="Arial"/>
-                <w:sz w:val="28"/>
-                <w:szCs w:val="28"/>
-              </w:rPr>
-              <w:t xml:space="preserve"> </w:t>
+            <w:r>
+              <w:rPr>
+                <w:rFonts w:ascii="Arial" w:hAnsi="Arial" w:cs="Arial"/>
+                <w:sz w:val="28"/>
+                <w:szCs w:val="28"/>
+              </w:rPr>
+              <w:t xml:space="preserve">19.1.2 . </w:t>
             </w:r>
             <w:proofErr w:type="spellStart"/>
             <w:r>
@@ -19305,7 +19139,6 @@
                 <w:rFonts w:ascii="BRH Devanagari Extra" w:hAnsi="BRH Devanagari Extra" w:cs="BRH Devanagari Extra"/>
               </w:rPr>
             </w:pPr>
-            <w:proofErr w:type="gramStart"/>
             <w:r>
               <w:t xml:space="preserve">“ </w:t>
             </w:r>
@@ -19329,7 +19162,6 @@
               </w:rPr>
               <w:t>த</w:t>
             </w:r>
-            <w:proofErr w:type="gramEnd"/>
             <w:r>
               <w:rPr>
                 <w:position w:val="-12"/>
@@ -19698,21 +19530,7 @@
         <w:rPr>
           <w:rFonts w:ascii="Arial" w:hAnsi="Arial" w:cs="Arial"/>
         </w:rPr>
-        <w:t>(</w:t>
-      </w:r>
-      <w:proofErr w:type="gramStart"/>
-      <w:r>
-        <w:rPr>
-          <w:rFonts w:ascii="Arial" w:hAnsi="Arial" w:cs="Arial"/>
-        </w:rPr>
-        <w:t>ignore</w:t>
-      </w:r>
-      <w:proofErr w:type="gramEnd"/>
-      <w:r>
-        <w:rPr>
-          <w:rFonts w:ascii="Arial" w:hAnsi="Arial" w:cs="Arial"/>
-        </w:rPr>
-        <w:t xml:space="preserve"> those which are already incorporated in your book’s version and date)</w:t>
+        <w:t>(ignore those which are already incorporated in your book’s version and date)</w:t>
       </w:r>
     </w:p>
     <w:p>
@@ -22100,6 +21918,7 @@
                 <w:sz w:val="28"/>
                 <w:szCs w:val="28"/>
               </w:rPr>
+              <w:lastRenderedPageBreak/>
               <w:t xml:space="preserve">17.3 </w:t>
             </w:r>
             <w:proofErr w:type="spellStart"/>
@@ -23394,25 +23213,7 @@
           <w:sz w:val="28"/>
           <w:szCs w:val="28"/>
         </w:rPr>
-        <w:t>(</w:t>
-      </w:r>
-      <w:proofErr w:type="gramStart"/>
-      <w:r>
-        <w:rPr>
-          <w:rFonts w:ascii="Arial" w:hAnsi="Arial" w:cs="Arial"/>
-          <w:sz w:val="28"/>
-          <w:szCs w:val="28"/>
-        </w:rPr>
-        <w:t>ignore</w:t>
-      </w:r>
-      <w:proofErr w:type="gramEnd"/>
-      <w:r>
-        <w:rPr>
-          <w:rFonts w:ascii="Arial" w:hAnsi="Arial" w:cs="Arial"/>
-          <w:sz w:val="28"/>
-          <w:szCs w:val="28"/>
-        </w:rPr>
-        <w:t xml:space="preserve"> those which are already incorporated in your book’s version and date)</w:t>
+        <w:t>(ignore those which are already incorporated in your book’s version and date)</w:t>
       </w:r>
     </w:p>
     <w:tbl>
@@ -25509,7 +25310,6 @@
                 <w:sz w:val="28"/>
                 <w:szCs w:val="28"/>
               </w:rPr>
-              <w:lastRenderedPageBreak/>
               <w:t>7.3 end of 3rd nyasam</w:t>
             </w:r>
           </w:p>
@@ -25673,6 +25473,7 @@
                 <w:sz w:val="28"/>
                 <w:szCs w:val="28"/>
               </w:rPr>
+              <w:lastRenderedPageBreak/>
               <w:t>11.3 First Line</w:t>
             </w:r>
           </w:p>
@@ -26474,11 +26275,7 @@
               <w:t>changed as per gayatri in upanishad.</w:t>
             </w:r>
             <w:r>
-              <w:t xml:space="preserve"> Both can be </w:t>
-            </w:r>
-            <w:proofErr w:type="gramStart"/>
-            <w:r>
-              <w:t>used</w:t>
+              <w:t xml:space="preserve"> Both can be used</w:t>
             </w:r>
             <w:r>
               <w:rPr>
@@ -26486,7 +26283,6 @@
               </w:rPr>
               <w:t xml:space="preserve"> )</w:t>
             </w:r>
-            <w:proofErr w:type="gramEnd"/>
           </w:p>
         </w:tc>
       </w:tr>
@@ -30369,7 +30165,6 @@
                 <w:rFonts w:hint="cs"/>
                 <w:cs/>
               </w:rPr>
-              <w:lastRenderedPageBreak/>
               <w:t>க்</w:t>
             </w:r>
             <w:r>
@@ -30488,7 +30283,6 @@
                 <w:highlight w:val="green"/>
                 <w:cs/>
               </w:rPr>
-              <w:lastRenderedPageBreak/>
               <w:t>க்ஷே</w:t>
             </w:r>
             <w:r>
@@ -30549,7 +30343,6 @@
               <w:rPr>
                 <w:cs/>
               </w:rPr>
-              <w:lastRenderedPageBreak/>
               <w:t>க்</w:t>
             </w:r>
             <w:r>
@@ -33340,7 +33133,6 @@
               <w:rPr>
                 <w:cs/>
               </w:rPr>
-              <w:lastRenderedPageBreak/>
               <w:t>பு</w:t>
             </w:r>
             <w:r>
@@ -33504,7 +33296,6 @@
               <w:rPr>
                 <w:cs/>
               </w:rPr>
-              <w:lastRenderedPageBreak/>
               <w:t>ஸு</w:t>
             </w:r>
             <w:r>
@@ -33792,6 +33583,7 @@
                 <w:sz w:val="28"/>
                 <w:szCs w:val="28"/>
               </w:rPr>
+              <w:lastRenderedPageBreak/>
               <w:t xml:space="preserve">17.4 </w:t>
             </w:r>
             <w:proofErr w:type="spellStart"/>
@@ -36364,7 +36156,6 @@
                 <w:sz w:val="28"/>
                 <w:szCs w:val="28"/>
               </w:rPr>
-              <w:lastRenderedPageBreak/>
               <w:t>19.1.2 and 19.4.2</w:t>
             </w:r>
           </w:p>
@@ -36961,6 +36752,7 @@
                 <w:sz w:val="28"/>
                 <w:szCs w:val="28"/>
               </w:rPr>
+              <w:lastRenderedPageBreak/>
               <w:t xml:space="preserve">20 Swasti </w:t>
             </w:r>
             <w:proofErr w:type="spellStart"/>
@@ -37568,10 +37360,11 @@
                 <w:sz w:val="28"/>
                 <w:szCs w:val="28"/>
               </w:rPr>
-              <w:t xml:space="preserve">A few missing </w:t>
-            </w:r>
-            <w:proofErr w:type="gramStart"/>
-            <w:r>
+              <w:t>A few missing nasal have been added</w:t>
+            </w:r>
+          </w:p>
+          <w:p>
+            <w:pPr>
               <w:rPr>
                 <w:rFonts w:ascii="Arial" w:hAnsi="Arial" w:cs="Arial"/>
                 <w:b w:val="0"/>
@@ -37579,9 +37372,7 @@
                 <w:sz w:val="28"/>
                 <w:szCs w:val="28"/>
               </w:rPr>
-              <w:t>nasal</w:t>
-            </w:r>
-            <w:proofErr w:type="gramEnd"/>
+            </w:pPr>
             <w:r>
               <w:rPr>
                 <w:rFonts w:ascii="Arial" w:hAnsi="Arial" w:cs="Arial"/>
@@ -37590,11 +37381,10 @@
                 <w:sz w:val="28"/>
                 <w:szCs w:val="28"/>
               </w:rPr>
-              <w:t xml:space="preserve"> have been added</w:t>
-            </w:r>
-          </w:p>
-          <w:p>
-            <w:pPr>
+              <w:t xml:space="preserve">‘dot’ for pause added after ‘r’ to represent </w:t>
+            </w:r>
+            <w:proofErr w:type="spellStart"/>
+            <w:r>
               <w:rPr>
                 <w:rFonts w:ascii="Arial" w:hAnsi="Arial" w:cs="Arial"/>
                 <w:b w:val="0"/>
@@ -37602,7 +37392,9 @@
                 <w:sz w:val="28"/>
                 <w:szCs w:val="28"/>
               </w:rPr>
-            </w:pPr>
+              <w:t>swarabhakti</w:t>
+            </w:r>
+            <w:proofErr w:type="spellEnd"/>
             <w:r>
               <w:rPr>
                 <w:rFonts w:ascii="Arial" w:hAnsi="Arial" w:cs="Arial"/>
@@ -37611,7 +37403,28 @@
                 <w:sz w:val="28"/>
                 <w:szCs w:val="28"/>
               </w:rPr>
-              <w:t xml:space="preserve">‘dot’ for pause added after ‘r’ to represent </w:t>
+              <w:t xml:space="preserve"> </w:t>
+            </w:r>
+          </w:p>
+          <w:p>
+            <w:pPr>
+              <w:rPr>
+                <w:rFonts w:ascii="Arial" w:hAnsi="Arial" w:cs="Arial"/>
+                <w:b w:val="0"/>
+                <w:bCs w:val="0"/>
+                <w:sz w:val="28"/>
+                <w:szCs w:val="28"/>
+              </w:rPr>
+            </w:pPr>
+            <w:r>
+              <w:rPr>
+                <w:rFonts w:ascii="Arial" w:hAnsi="Arial" w:cs="Arial"/>
+                <w:b w:val="0"/>
+                <w:bCs w:val="0"/>
+                <w:sz w:val="28"/>
+                <w:szCs w:val="28"/>
+              </w:rPr>
+              <w:t xml:space="preserve">Word </w:t>
             </w:r>
             <w:proofErr w:type="spellStart"/>
             <w:r>
@@ -37622,7 +37435,7 @@
                 <w:sz w:val="28"/>
                 <w:szCs w:val="28"/>
               </w:rPr>
-              <w:t>swarabhakti</w:t>
+              <w:t>NirRuti</w:t>
             </w:r>
             <w:proofErr w:type="spellEnd"/>
             <w:r>
@@ -37633,7 +37446,7 @@
                 <w:sz w:val="28"/>
                 <w:szCs w:val="28"/>
               </w:rPr>
-              <w:t xml:space="preserve"> </w:t>
+              <w:t xml:space="preserve"> is correctly presented.</w:t>
             </w:r>
           </w:p>
           <w:p>
@@ -37654,7 +37467,7 @@
                 <w:sz w:val="28"/>
                 <w:szCs w:val="28"/>
               </w:rPr>
-              <w:t xml:space="preserve">Word </w:t>
+              <w:t xml:space="preserve">Dot for pause added after n. also before </w:t>
             </w:r>
             <w:proofErr w:type="spellStart"/>
             <w:r>
@@ -37665,54 +37478,9 @@
                 <w:sz w:val="28"/>
                 <w:szCs w:val="28"/>
               </w:rPr>
-              <w:t>NirRuti</w:t>
+              <w:t>y,v</w:t>
             </w:r>
             <w:proofErr w:type="spellEnd"/>
-            <w:r>
-              <w:rPr>
-                <w:rFonts w:ascii="Arial" w:hAnsi="Arial" w:cs="Arial"/>
-                <w:b w:val="0"/>
-                <w:bCs w:val="0"/>
-                <w:sz w:val="28"/>
-                <w:szCs w:val="28"/>
-              </w:rPr>
-              <w:t xml:space="preserve"> is correctly presented.</w:t>
-            </w:r>
-          </w:p>
-          <w:p>
-            <w:pPr>
-              <w:rPr>
-                <w:rFonts w:ascii="Arial" w:hAnsi="Arial" w:cs="Arial"/>
-                <w:b w:val="0"/>
-                <w:bCs w:val="0"/>
-                <w:sz w:val="28"/>
-                <w:szCs w:val="28"/>
-              </w:rPr>
-            </w:pPr>
-            <w:r>
-              <w:rPr>
-                <w:rFonts w:ascii="Arial" w:hAnsi="Arial" w:cs="Arial"/>
-                <w:b w:val="0"/>
-                <w:bCs w:val="0"/>
-                <w:sz w:val="28"/>
-                <w:szCs w:val="28"/>
-              </w:rPr>
-              <w:t xml:space="preserve">Dot for pause added after n. also before </w:t>
-            </w:r>
-            <w:proofErr w:type="spellStart"/>
-            <w:proofErr w:type="gramStart"/>
-            <w:r>
-              <w:rPr>
-                <w:rFonts w:ascii="Arial" w:hAnsi="Arial" w:cs="Arial"/>
-                <w:b w:val="0"/>
-                <w:bCs w:val="0"/>
-                <w:sz w:val="28"/>
-                <w:szCs w:val="28"/>
-              </w:rPr>
-              <w:t>y,v</w:t>
-            </w:r>
-            <w:proofErr w:type="spellEnd"/>
-            <w:proofErr w:type="gramEnd"/>
             <w:r>
               <w:rPr>
                 <w:rFonts w:ascii="Arial" w:hAnsi="Arial" w:cs="Arial"/>
@@ -37858,25 +37626,7 @@
           <w:sz w:val="28"/>
           <w:szCs w:val="28"/>
         </w:rPr>
-        <w:t>(</w:t>
-      </w:r>
-      <w:proofErr w:type="gramStart"/>
-      <w:r>
-        <w:rPr>
-          <w:rFonts w:ascii="Arial" w:hAnsi="Arial" w:cs="Arial"/>
-          <w:sz w:val="28"/>
-          <w:szCs w:val="28"/>
-        </w:rPr>
-        <w:t>ignore</w:t>
-      </w:r>
-      <w:proofErr w:type="gramEnd"/>
-      <w:r>
-        <w:rPr>
-          <w:rFonts w:ascii="Arial" w:hAnsi="Arial" w:cs="Arial"/>
-          <w:sz w:val="28"/>
-          <w:szCs w:val="28"/>
-        </w:rPr>
-        <w:t xml:space="preserve"> those which are already incorporated in your book’s version and date)</w:t>
+        <w:t>(ignore those which are already incorporated in your book’s version and date)</w:t>
       </w:r>
     </w:p>
     <w:tbl>
@@ -41657,6 +41407,7 @@
               <w:rPr>
                 <w:cs/>
               </w:rPr>
+              <w:lastRenderedPageBreak/>
               <w:t>பூ</w:t>
             </w:r>
             <w:r>
@@ -41734,15 +41485,8 @@
               </w:rPr>
             </w:pPr>
             <w:r>
-              <w:t>(</w:t>
-            </w:r>
-            <w:proofErr w:type="gramStart"/>
-            <w:r>
-              <w:t>got</w:t>
-            </w:r>
-            <w:proofErr w:type="gramEnd"/>
-            <w:r>
-              <w:t xml:space="preserve"> deleted while editing)</w:t>
+              <w:lastRenderedPageBreak/>
+              <w:t>(got deleted while editing)</w:t>
             </w:r>
           </w:p>
         </w:tc>
@@ -42990,29 +42734,7 @@
                 <w:sz w:val="28"/>
                 <w:szCs w:val="28"/>
               </w:rPr>
-              <w:t>(</w:t>
-            </w:r>
-            <w:proofErr w:type="gramStart"/>
-            <w:r>
-              <w:rPr>
-                <w:rFonts w:ascii="Arial" w:hAnsi="Arial" w:cs="Arial"/>
-                <w:b w:val="0"/>
-                <w:bCs w:val="0"/>
-                <w:sz w:val="28"/>
-                <w:szCs w:val="28"/>
-              </w:rPr>
-              <w:t>this</w:t>
-            </w:r>
-            <w:proofErr w:type="gramEnd"/>
-            <w:r>
-              <w:rPr>
-                <w:rFonts w:ascii="Arial" w:hAnsi="Arial" w:cs="Arial"/>
-                <w:b w:val="0"/>
-                <w:bCs w:val="0"/>
-                <w:sz w:val="28"/>
-                <w:szCs w:val="28"/>
-              </w:rPr>
-              <w:t xml:space="preserve"> indication to </w:t>
+              <w:t xml:space="preserve">(this indication to </w:t>
             </w:r>
             <w:r>
               <w:rPr>
@@ -43417,7 +43139,6 @@
               <w:t xml:space="preserve"> like </w:t>
             </w:r>
             <w:proofErr w:type="spellStart"/>
-            <w:proofErr w:type="gramStart"/>
             <w:r>
               <w:rPr>
                 <w:rFonts w:ascii="Arial" w:hAnsi="Arial" w:cs="Arial"/>
@@ -43435,15 +43156,15 @@
               <w:t>,DhUpam</w:t>
             </w:r>
             <w:proofErr w:type="spellEnd"/>
-            <w:proofErr w:type="gramEnd"/>
-          </w:p>
-          <w:p>
-            <w:r>
-              <w:rPr>
-                <w:rFonts w:ascii="Arial" w:hAnsi="Arial" w:cs="Arial"/>
-                <w:sz w:val="28"/>
-                <w:szCs w:val="28"/>
-              </w:rPr>
+          </w:p>
+          <w:p>
+            <w:r>
+              <w:rPr>
+                <w:rFonts w:ascii="Arial" w:hAnsi="Arial" w:cs="Arial"/>
+                <w:sz w:val="28"/>
+                <w:szCs w:val="28"/>
+              </w:rPr>
+              <w:lastRenderedPageBreak/>
               <w:t>19.4.2-19.4.7, 4.10</w:t>
             </w:r>
             <w:r>
@@ -43471,6 +43192,7 @@
               <w:rPr>
                 <w:cs/>
               </w:rPr>
+              <w:lastRenderedPageBreak/>
               <w:t>ஆவாஹிதா</w:t>
             </w:r>
             <w:r>
@@ -43643,7 +43365,6 @@
             <w:r>
               <w:t>(</w:t>
             </w:r>
-            <w:proofErr w:type="gramStart"/>
             <w:r>
               <w:rPr>
                 <w:rFonts w:ascii="Arial" w:hAnsi="Arial" w:cs="Arial"/>
@@ -43653,19 +43374,7 @@
                 <w:szCs w:val="28"/>
                 <w:lang w:val="en-IN" w:eastAsia="en-IN"/>
               </w:rPr>
-              <w:t>the</w:t>
-            </w:r>
-            <w:proofErr w:type="gramEnd"/>
-            <w:r>
-              <w:rPr>
-                <w:rFonts w:ascii="Arial" w:hAnsi="Arial" w:cs="Arial"/>
-                <w:b w:val="0"/>
-                <w:bCs w:val="0"/>
-                <w:sz w:val="28"/>
-                <w:szCs w:val="28"/>
-                <w:lang w:val="en-IN" w:eastAsia="en-IN"/>
-              </w:rPr>
-              <w:t xml:space="preserve"> </w:t>
+              <w:t xml:space="preserve">the </w:t>
             </w:r>
             <w:proofErr w:type="spellStart"/>
             <w:r>
@@ -43743,7 +43452,6 @@
                 <w:sz w:val="28"/>
                 <w:szCs w:val="28"/>
               </w:rPr>
-              <w:lastRenderedPageBreak/>
               <w:t xml:space="preserve">14.1 – 14.11 after all </w:t>
             </w:r>
             <w:proofErr w:type="spellStart"/>
@@ -44337,21 +44045,7 @@
         <w:rPr>
           <w:rFonts w:ascii="Arial" w:hAnsi="Arial" w:cs="Arial"/>
         </w:rPr>
-        <w:t>(</w:t>
-      </w:r>
-      <w:proofErr w:type="gramStart"/>
-      <w:r>
-        <w:rPr>
-          <w:rFonts w:ascii="Arial" w:hAnsi="Arial" w:cs="Arial"/>
-        </w:rPr>
-        <w:t>ignore</w:t>
-      </w:r>
-      <w:proofErr w:type="gramEnd"/>
-      <w:r>
-        <w:rPr>
-          <w:rFonts w:ascii="Arial" w:hAnsi="Arial" w:cs="Arial"/>
-        </w:rPr>
-        <w:t xml:space="preserve"> those which are already incorporated in your book’s version and date)</w:t>
+        <w:t>(ignore those which are already incorporated in your book’s version and date)</w:t>
       </w:r>
     </w:p>
     <w:tbl>
@@ -46821,25 +46515,7 @@
                 <w:sz w:val="24"/>
                 <w:szCs w:val="24"/>
               </w:rPr>
-              <w:t>(</w:t>
-            </w:r>
-            <w:proofErr w:type="gramStart"/>
-            <w:r>
-              <w:rPr>
-                <w:rFonts w:ascii="Arial" w:hAnsi="Arial" w:cs="Arial"/>
-                <w:sz w:val="24"/>
-                <w:szCs w:val="24"/>
-              </w:rPr>
-              <w:t>nasal</w:t>
-            </w:r>
-            <w:proofErr w:type="gramEnd"/>
-            <w:r>
-              <w:rPr>
-                <w:rFonts w:ascii="Arial" w:hAnsi="Arial" w:cs="Arial"/>
-                <w:sz w:val="24"/>
-                <w:szCs w:val="24"/>
-              </w:rPr>
-              <w:t xml:space="preserve"> sign)</w:t>
+              <w:t>(nasal sign)</w:t>
             </w:r>
           </w:p>
         </w:tc>
@@ -47063,21 +46739,7 @@
               <w:rPr>
                 <w:lang w:val="en-IN" w:eastAsia="en-IN"/>
               </w:rPr>
-              <w:t>(</w:t>
-            </w:r>
-            <w:proofErr w:type="gramStart"/>
-            <w:r>
-              <w:rPr>
-                <w:lang w:val="en-IN" w:eastAsia="en-IN"/>
-              </w:rPr>
-              <w:t>read</w:t>
-            </w:r>
-            <w:proofErr w:type="gramEnd"/>
-            <w:r>
-              <w:rPr>
-                <w:lang w:val="en-IN" w:eastAsia="en-IN"/>
-              </w:rPr>
-              <w:t xml:space="preserve"> with sandhi)</w:t>
+              <w:t>(read with sandhi)</w:t>
             </w:r>
           </w:p>
         </w:tc>
@@ -48428,25 +48090,7 @@
                 <w:sz w:val="28"/>
                 <w:szCs w:val="28"/>
               </w:rPr>
-              <w:t xml:space="preserve"> kramam 8th </w:t>
-            </w:r>
-            <w:proofErr w:type="gramStart"/>
-            <w:r>
-              <w:rPr>
-                <w:rFonts w:ascii="Arial" w:hAnsi="Arial" w:cs="Arial"/>
-                <w:sz w:val="28"/>
-                <w:szCs w:val="28"/>
-              </w:rPr>
-              <w:t>from  end</w:t>
-            </w:r>
-            <w:proofErr w:type="gramEnd"/>
-            <w:r>
-              <w:rPr>
-                <w:rFonts w:ascii="Arial" w:hAnsi="Arial" w:cs="Arial"/>
-                <w:sz w:val="28"/>
-                <w:szCs w:val="28"/>
-              </w:rPr>
-              <w:t>-left side</w:t>
+              <w:t xml:space="preserve"> kramam 8th from  end-left side</w:t>
             </w:r>
           </w:p>
         </w:tc>
@@ -49425,6 +49069,7 @@
       <w:pBdr>
         <w:top w:val="single" w:sz="4" w:space="1" w:color="auto"/>
       </w:pBdr>
+      <w:jc w:val="right"/>
       <w:rPr>
         <w:rFonts w:ascii="Arial" w:hAnsi="Arial" w:cs="Arial"/>
         <w:sz w:val="28"/>
@@ -50296,14 +49941,14 @@
     <w:uiPriority w:val="9"/>
     <w:unhideWhenUsed/>
     <w:qFormat/>
-    <w:rsid w:val="00426C6A"/>
+    <w:rsid w:val="001D4800"/>
     <w:pPr>
       <w:keepNext/>
       <w:spacing w:before="100" w:beforeAutospacing="1" w:after="60" w:line="264" w:lineRule="auto"/>
       <w:outlineLvl w:val="2"/>
     </w:pPr>
     <w:rPr>
-      <w:rFonts w:ascii="Arial" w:eastAsia="Times New Roman" w:hAnsi="Arial" w:cs="Arial"/>
+      <w:rFonts w:asciiTheme="minorBidi" w:eastAsia="Times New Roman" w:hAnsiTheme="minorBidi" w:cstheme="minorBidi"/>
       <w:sz w:val="28"/>
       <w:szCs w:val="28"/>
     </w:rPr>
@@ -50604,9 +50249,9 @@
     <w:name w:val="Heading 3 Char"/>
     <w:link w:val="Heading3"/>
     <w:uiPriority w:val="9"/>
-    <w:rsid w:val="00426C6A"/>
+    <w:rsid w:val="001D4800"/>
     <w:rPr>
-      <w:rFonts w:ascii="Arial" w:eastAsia="Times New Roman" w:hAnsi="Arial" w:cs="Arial"/>
+      <w:rFonts w:asciiTheme="minorBidi" w:eastAsia="Times New Roman" w:hAnsiTheme="minorBidi" w:cstheme="minorBidi"/>
       <w:b/>
       <w:bCs/>
       <w:sz w:val="28"/>

</xml_diff>